<commit_message>
Update Plano de Trabalho
</commit_message>
<xml_diff>
--- a/Etapa 1 - Plano de Trabalho/Plano de Trabalho.docx
+++ b/Etapa 1 - Plano de Trabalho/Plano de Trabalho.docx
@@ -603,7 +603,25 @@
                 <w:sz w:val="20"/>
                 <w:szCs w:val="20"/>
               </w:rPr>
-              <w:t xml:space="preserve"> M</w:t>
+              <w:t xml:space="preserve"> </w:t>
+            </w:r>
+            <w:r>
+              <w:rPr>
+                <w:rFonts w:asciiTheme="minorHAnsi" w:hAnsiTheme="minorHAnsi" w:cstheme="minorHAnsi"/>
+                <w:b/>
+                <w:sz w:val="20"/>
+                <w:szCs w:val="20"/>
+              </w:rPr>
+              <w:t xml:space="preserve">Nogueira </w:t>
+            </w:r>
+            <w:r>
+              <w:rPr>
+                <w:rFonts w:asciiTheme="minorHAnsi" w:hAnsiTheme="minorHAnsi" w:cstheme="minorHAnsi"/>
+                <w:b/>
+                <w:sz w:val="20"/>
+                <w:szCs w:val="20"/>
+              </w:rPr>
+              <w:t>M</w:t>
             </w:r>
             <w:r>
               <w:rPr>
@@ -747,7 +765,25 @@
                 <w:sz w:val="20"/>
                 <w:szCs w:val="20"/>
               </w:rPr>
-              <w:t>Tânia Rocha</w:t>
+              <w:t>Tânia</w:t>
+            </w:r>
+            <w:r>
+              <w:rPr>
+                <w:rFonts w:asciiTheme="minorHAnsi" w:hAnsiTheme="minorHAnsi" w:cstheme="minorHAnsi"/>
+                <w:b/>
+                <w:sz w:val="20"/>
+                <w:szCs w:val="20"/>
+              </w:rPr>
+              <w:t xml:space="preserve"> de Jesus Vilela da</w:t>
+            </w:r>
+            <w:r>
+              <w:rPr>
+                <w:rFonts w:asciiTheme="minorHAnsi" w:hAnsiTheme="minorHAnsi" w:cstheme="minorHAnsi"/>
+                <w:b/>
+                <w:sz w:val="20"/>
+                <w:szCs w:val="20"/>
+              </w:rPr>
+              <w:t xml:space="preserve"> Rocha</w:t>
             </w:r>
           </w:p>
         </w:tc>
@@ -869,7 +905,7 @@
       <w:pPr>
         <w:keepNext/>
         <w:pageBreakBefore/>
-        <w:spacing w:before="480" w:after="240" w:line="480" w:lineRule="auto"/>
+        <w:spacing w:before="480" w:after="240" w:line="276" w:lineRule="auto"/>
         <w:jc w:val="both"/>
         <w:rPr>
           <w:rFonts w:asciiTheme="minorHAnsi" w:hAnsiTheme="minorHAnsi" w:cstheme="minorHAnsi"/>
@@ -891,37 +927,143 @@
     </w:p>
     <w:p>
       <w:pPr>
-        <w:spacing w:before="120" w:after="120" w:line="360" w:lineRule="auto"/>
+        <w:pStyle w:val="SemEspaamento"/>
         <w:jc w:val="both"/>
         <w:rPr>
-          <w:rFonts w:asciiTheme="minorHAnsi" w:hAnsiTheme="minorHAnsi" w:cstheme="minorHAnsi"/>
-          <w:i/>
+          <w:rFonts w:asciiTheme="minorHAnsi" w:hAnsiTheme="minorHAnsi"/>
+        </w:rPr>
+      </w:pPr>
+      <w:r>
+        <w:rPr>
+          <w:rFonts w:asciiTheme="minorHAnsi" w:hAnsiTheme="minorHAnsi"/>
+        </w:rPr>
+        <w:t xml:space="preserve">A Realidade Virtual (RV) e a Realidade Aumentada (RA) estão atualmente, bem implementadas como ferramentas de criação de informação que substitui ou adiciona-se à realidade. </w:t>
+      </w:r>
+      <w:r>
+        <w:rPr>
+          <w:rFonts w:asciiTheme="minorHAnsi" w:hAnsiTheme="minorHAnsi"/>
+        </w:rPr>
+        <w:t>As utilidades destas características permitem</w:t>
+      </w:r>
+      <w:r>
+        <w:rPr>
+          <w:rFonts w:asciiTheme="minorHAnsi" w:hAnsiTheme="minorHAnsi"/>
+        </w:rPr>
+        <w:t xml:space="preserve"> que a RV e a RA sejam aplicadas nos mais variados campos da atividade humana, com destaque na educação e treino. Pretende-se explorar essas ferramentas no âmbito da acessibilidade a pessoas com deficiência, com vista a futuras aplicações, nomeadamente no e-learning.</w:t>
+      </w:r>
+    </w:p>
+    <w:p>
+      <w:pPr>
+        <w:keepNext/>
+        <w:spacing w:before="480" w:after="240" w:line="276" w:lineRule="auto"/>
+        <w:jc w:val="both"/>
+        <w:rPr>
+          <w:rFonts w:asciiTheme="minorHAnsi" w:hAnsiTheme="minorHAnsi" w:cstheme="minorHAnsi"/>
+          <w:b/>
+          <w:sz w:val="28"/>
           <w:szCs w:val="22"/>
         </w:rPr>
       </w:pPr>
       <w:r>
         <w:rPr>
           <w:rFonts w:asciiTheme="minorHAnsi" w:hAnsiTheme="minorHAnsi" w:cstheme="minorHAnsi"/>
-          <w:i/>
+          <w:b/>
+          <w:sz w:val="28"/>
           <w:szCs w:val="22"/>
         </w:rPr>
-        <w:t>{</w:t>
-      </w:r>
-      <w:r>
-        <w:rPr>
-          <w:rFonts w:asciiTheme="minorHAnsi" w:hAnsiTheme="minorHAnsi" w:cstheme="minorHAnsi"/>
-          <w:i/>
-          <w:szCs w:val="22"/>
-        </w:rPr>
-        <w:t>descrição do tema de suporte ao trabalho a desenvolver</w:t>
-      </w:r>
-      <w:r>
-        <w:rPr>
-          <w:rFonts w:asciiTheme="minorHAnsi" w:hAnsiTheme="minorHAnsi" w:cstheme="minorHAnsi"/>
-          <w:i/>
-          <w:szCs w:val="22"/>
-        </w:rPr>
-        <w:t>}</w:t>
+        <w:t>2 – Objetivos</w:t>
+      </w:r>
+    </w:p>
+    <w:p>
+      <w:pPr>
+        <w:pStyle w:val="SemEspaamento"/>
+        <w:numPr>
+          <w:ilvl w:val="0"/>
+          <w:numId w:val="11"/>
+        </w:numPr>
+        <w:spacing w:line="276" w:lineRule="auto"/>
+        <w:jc w:val="both"/>
+        <w:rPr>
+          <w:rFonts w:asciiTheme="minorHAnsi" w:hAnsiTheme="minorHAnsi"/>
+        </w:rPr>
+      </w:pPr>
+      <w:r>
+        <w:rPr>
+          <w:rFonts w:asciiTheme="minorHAnsi" w:hAnsiTheme="minorHAnsi"/>
+        </w:rPr>
+        <w:t xml:space="preserve">Realizar um estado da arte sobre a utilização de RV e RA no âmbito da </w:t>
+      </w:r>
+      <w:r>
+        <w:rPr>
+          <w:rFonts w:asciiTheme="minorHAnsi" w:hAnsiTheme="minorHAnsi"/>
+        </w:rPr>
+        <w:t>acessibilidade</w:t>
+      </w:r>
+      <w:r>
+        <w:rPr>
+          <w:rFonts w:asciiTheme="minorHAnsi" w:hAnsiTheme="minorHAnsi"/>
+        </w:rPr>
+        <w:t>;</w:t>
+      </w:r>
+    </w:p>
+    <w:p>
+      <w:pPr>
+        <w:pStyle w:val="SemEspaamento"/>
+        <w:numPr>
+          <w:ilvl w:val="0"/>
+          <w:numId w:val="11"/>
+        </w:numPr>
+        <w:spacing w:line="276" w:lineRule="auto"/>
+        <w:jc w:val="both"/>
+        <w:rPr>
+          <w:rFonts w:asciiTheme="minorHAnsi" w:hAnsiTheme="minorHAnsi"/>
+        </w:rPr>
+      </w:pPr>
+      <w:r>
+        <w:rPr>
+          <w:rFonts w:asciiTheme="minorHAnsi" w:hAnsiTheme="minorHAnsi"/>
+        </w:rPr>
+        <w:t>Identificar vantagens e limitações desses ambientes do ponto de vista da acessibilidade;</w:t>
+      </w:r>
+    </w:p>
+    <w:p>
+      <w:pPr>
+        <w:pStyle w:val="SemEspaamento"/>
+        <w:numPr>
+          <w:ilvl w:val="0"/>
+          <w:numId w:val="11"/>
+        </w:numPr>
+        <w:spacing w:line="276" w:lineRule="auto"/>
+        <w:jc w:val="both"/>
+        <w:rPr>
+          <w:rFonts w:asciiTheme="minorHAnsi" w:hAnsiTheme="minorHAnsi"/>
+        </w:rPr>
+      </w:pPr>
+      <w:r>
+        <w:rPr>
+          <w:rFonts w:asciiTheme="minorHAnsi" w:hAnsiTheme="minorHAnsi"/>
+        </w:rPr>
+        <w:t>Propor melhorias/alteração de ferramentas de interação dos RV e RA com vista a melhorar a acessibilidade;</w:t>
+      </w:r>
+    </w:p>
+    <w:p>
+      <w:pPr>
+        <w:pStyle w:val="SemEspaamento"/>
+        <w:numPr>
+          <w:ilvl w:val="0"/>
+          <w:numId w:val="11"/>
+        </w:numPr>
+        <w:spacing w:line="276" w:lineRule="auto"/>
+        <w:jc w:val="both"/>
+        <w:rPr>
+          <w:rFonts w:asciiTheme="minorHAnsi" w:hAnsiTheme="minorHAnsi"/>
+        </w:rPr>
+      </w:pPr>
+      <w:r>
+        <w:rPr>
+          <w:rFonts w:asciiTheme="minorHAnsi" w:hAnsiTheme="minorHAnsi"/>
+        </w:rPr>
+        <w:t>Desenvolver conteúdos e/ou ferramentas de melhoria da acessibilidade para RV e RA.</w:t>
       </w:r>
     </w:p>
     <w:p>
@@ -943,7 +1085,7 @@
           <w:sz w:val="28"/>
           <w:szCs w:val="22"/>
         </w:rPr>
-        <w:t>2 – Objetivos</w:t>
+        <w:t>3 – Tarefas a executar</w:t>
       </w:r>
     </w:p>
     <w:p>
@@ -963,22 +1105,6 @@
           <w:szCs w:val="22"/>
         </w:rPr>
         <w:t>{</w:t>
-      </w:r>
-      <w:r>
-        <w:rPr>
-          <w:rFonts w:asciiTheme="minorHAnsi" w:hAnsiTheme="minorHAnsi" w:cstheme="minorHAnsi"/>
-          <w:i/>
-          <w:szCs w:val="22"/>
-        </w:rPr>
-        <w:t>descrição dos objetivos a atingir com a elaboração do trabalho</w:t>
-      </w:r>
-      <w:r>
-        <w:rPr>
-          <w:rFonts w:asciiTheme="minorHAnsi" w:hAnsiTheme="minorHAnsi" w:cstheme="minorHAnsi"/>
-          <w:i/>
-          <w:szCs w:val="22"/>
-        </w:rPr>
-        <w:t xml:space="preserve">. Os objetivos devem incluir a </w:t>
       </w:r>
       <w:r>
         <w:rPr>
@@ -987,7 +1113,7 @@
           <w:szCs w:val="22"/>
           <w:u w:val="single"/>
         </w:rPr>
-        <w:t>identificação dos entregáveis</w:t>
+        <w:t>enumeração e descrição</w:t>
       </w:r>
       <w:r>
         <w:rPr>
@@ -995,12 +1121,19 @@
           <w:i/>
           <w:szCs w:val="22"/>
         </w:rPr>
-        <w:t xml:space="preserve"> no final do trabalho}</w:t>
+        <w:t xml:space="preserve"> das tarefas a executar ao longo do semestre para atingir os objetivos</w:t>
+      </w:r>
+      <w:r>
+        <w:rPr>
+          <w:rFonts w:asciiTheme="minorHAnsi" w:hAnsiTheme="minorHAnsi" w:cstheme="minorHAnsi"/>
+          <w:i/>
+          <w:szCs w:val="22"/>
+        </w:rPr>
+        <w:t>}</w:t>
       </w:r>
     </w:p>
     <w:p>
       <w:pPr>
-        <w:keepNext/>
         <w:spacing w:before="480" w:after="240" w:line="480" w:lineRule="auto"/>
         <w:jc w:val="both"/>
         <w:rPr>
@@ -1017,12 +1150,12 @@
           <w:sz w:val="28"/>
           <w:szCs w:val="22"/>
         </w:rPr>
-        <w:t>3 – Tarefas a executar</w:t>
+        <w:t>4 – Calendarização das tarefas</w:t>
       </w:r>
     </w:p>
     <w:p>
       <w:pPr>
-        <w:spacing w:before="120" w:after="120" w:line="360" w:lineRule="auto"/>
+        <w:spacing w:line="360" w:lineRule="auto"/>
         <w:jc w:val="both"/>
         <w:rPr>
           <w:rFonts w:asciiTheme="minorHAnsi" w:hAnsiTheme="minorHAnsi" w:cstheme="minorHAnsi"/>
@@ -1037,6 +1170,32 @@
           <w:szCs w:val="22"/>
         </w:rPr>
         <w:t>{</w:t>
+      </w:r>
+      <w:r>
+        <w:rPr>
+          <w:rFonts w:asciiTheme="minorHAnsi" w:hAnsiTheme="minorHAnsi" w:cstheme="minorHAnsi"/>
+          <w:i/>
+          <w:szCs w:val="22"/>
+        </w:rPr>
+        <w:t xml:space="preserve">escala temporal para a realização de cada uma das tarefas previstas, acompanhada por um gráfico de </w:t>
+      </w:r>
+      <w:proofErr w:type="spellStart"/>
+      <w:r>
+        <w:rPr>
+          <w:rFonts w:asciiTheme="minorHAnsi" w:hAnsiTheme="minorHAnsi" w:cstheme="minorHAnsi"/>
+          <w:i/>
+          <w:szCs w:val="22"/>
+        </w:rPr>
+        <w:t>Gantt</w:t>
+      </w:r>
+      <w:proofErr w:type="spellEnd"/>
+      <w:r>
+        <w:rPr>
+          <w:rFonts w:asciiTheme="minorHAnsi" w:hAnsiTheme="minorHAnsi" w:cstheme="minorHAnsi"/>
+          <w:i/>
+          <w:szCs w:val="22"/>
+        </w:rPr>
+        <w:t xml:space="preserve"> e com a </w:t>
       </w:r>
       <w:r>
         <w:rPr>
@@ -1045,97 +1204,6 @@
           <w:szCs w:val="22"/>
           <w:u w:val="single"/>
         </w:rPr>
-        <w:t>enumeração e descrição</w:t>
-      </w:r>
-      <w:r>
-        <w:rPr>
-          <w:rFonts w:asciiTheme="minorHAnsi" w:hAnsiTheme="minorHAnsi" w:cstheme="minorHAnsi"/>
-          <w:i/>
-          <w:szCs w:val="22"/>
-        </w:rPr>
-        <w:t xml:space="preserve"> das tarefas a executar ao longo do semestre para atingir os objetivos</w:t>
-      </w:r>
-      <w:r>
-        <w:rPr>
-          <w:rFonts w:asciiTheme="minorHAnsi" w:hAnsiTheme="minorHAnsi" w:cstheme="minorHAnsi"/>
-          <w:i/>
-          <w:szCs w:val="22"/>
-        </w:rPr>
-        <w:t>}</w:t>
-      </w:r>
-    </w:p>
-    <w:p>
-      <w:pPr>
-        <w:spacing w:before="480" w:after="240" w:line="480" w:lineRule="auto"/>
-        <w:jc w:val="both"/>
-        <w:rPr>
-          <w:rFonts w:asciiTheme="minorHAnsi" w:hAnsiTheme="minorHAnsi" w:cstheme="minorHAnsi"/>
-          <w:b/>
-          <w:sz w:val="28"/>
-          <w:szCs w:val="22"/>
-        </w:rPr>
-      </w:pPr>
-      <w:r>
-        <w:rPr>
-          <w:rFonts w:asciiTheme="minorHAnsi" w:hAnsiTheme="minorHAnsi" w:cstheme="minorHAnsi"/>
-          <w:b/>
-          <w:sz w:val="28"/>
-          <w:szCs w:val="22"/>
-        </w:rPr>
-        <w:t>4 – Calendarização das tarefas</w:t>
-      </w:r>
-    </w:p>
-    <w:p>
-      <w:pPr>
-        <w:spacing w:line="360" w:lineRule="auto"/>
-        <w:jc w:val="both"/>
-        <w:rPr>
-          <w:rFonts w:asciiTheme="minorHAnsi" w:hAnsiTheme="minorHAnsi" w:cstheme="minorHAnsi"/>
-          <w:i/>
-          <w:szCs w:val="22"/>
-        </w:rPr>
-      </w:pPr>
-      <w:r>
-        <w:rPr>
-          <w:rFonts w:asciiTheme="minorHAnsi" w:hAnsiTheme="minorHAnsi" w:cstheme="minorHAnsi"/>
-          <w:i/>
-          <w:szCs w:val="22"/>
-        </w:rPr>
-        <w:t>{</w:t>
-      </w:r>
-      <w:r>
-        <w:rPr>
-          <w:rFonts w:asciiTheme="minorHAnsi" w:hAnsiTheme="minorHAnsi" w:cstheme="minorHAnsi"/>
-          <w:i/>
-          <w:szCs w:val="22"/>
-        </w:rPr>
-        <w:t xml:space="preserve">escala temporal para a realização de cada uma das tarefas previstas, acompanhada por um gráfico de </w:t>
-      </w:r>
-      <w:proofErr w:type="spellStart"/>
-      <w:r>
-        <w:rPr>
-          <w:rFonts w:asciiTheme="minorHAnsi" w:hAnsiTheme="minorHAnsi" w:cstheme="minorHAnsi"/>
-          <w:i/>
-          <w:szCs w:val="22"/>
-        </w:rPr>
-        <w:t>Gantt</w:t>
-      </w:r>
-      <w:proofErr w:type="spellEnd"/>
-      <w:r>
-        <w:rPr>
-          <w:rFonts w:asciiTheme="minorHAnsi" w:hAnsiTheme="minorHAnsi" w:cstheme="minorHAnsi"/>
-          <w:i/>
-          <w:szCs w:val="22"/>
-        </w:rPr>
-        <w:t xml:space="preserve"> e com a </w:t>
-      </w:r>
-      <w:r>
-        <w:rPr>
-          <w:rFonts w:asciiTheme="minorHAnsi" w:hAnsiTheme="minorHAnsi" w:cstheme="minorHAnsi"/>
-          <w:i/>
-          <w:szCs w:val="22"/>
-          <w:u w:val="single"/>
-        </w:rPr>
         <w:t>sinalização dos marcos de entrega a cada 15 dias</w:t>
       </w:r>
       <w:r>
@@ -1311,6 +1379,7 @@
           <w:sz w:val="22"/>
           <w:szCs w:val="22"/>
         </w:rPr>
+        <w:lastRenderedPageBreak/>
         <w:t>João Henrique Constâncio Rodrigues</w:t>
       </w:r>
     </w:p>
@@ -1651,6 +1720,232 @@
     </w:lvl>
   </w:abstractNum>
   <w:abstractNum w:abstractNumId="1" w15:restartNumberingAfterBreak="0">
+    <w:nsid w:val="277D2873"/>
+    <w:multiLevelType w:val="hybridMultilevel"/>
+    <w:tmpl w:val="4F14004A"/>
+    <w:lvl w:ilvl="0" w:tplc="08160001">
+      <w:start w:val="1"/>
+      <w:numFmt w:val="bullet"/>
+      <w:lvlText w:val=""/>
+      <w:lvlJc w:val="left"/>
+      <w:pPr>
+        <w:ind w:left="720" w:hanging="360"/>
+      </w:pPr>
+      <w:rPr>
+        <w:rFonts w:ascii="Symbol" w:hAnsi="Symbol" w:hint="default"/>
+      </w:rPr>
+    </w:lvl>
+    <w:lvl w:ilvl="1" w:tplc="08160003">
+      <w:start w:val="1"/>
+      <w:numFmt w:val="bullet"/>
+      <w:lvlText w:val="o"/>
+      <w:lvlJc w:val="left"/>
+      <w:pPr>
+        <w:ind w:left="1440" w:hanging="360"/>
+      </w:pPr>
+      <w:rPr>
+        <w:rFonts w:ascii="Courier New" w:hAnsi="Courier New" w:cs="Courier New" w:hint="default"/>
+      </w:rPr>
+    </w:lvl>
+    <w:lvl w:ilvl="2" w:tplc="08160005">
+      <w:start w:val="1"/>
+      <w:numFmt w:val="bullet"/>
+      <w:lvlText w:val=""/>
+      <w:lvlJc w:val="left"/>
+      <w:pPr>
+        <w:ind w:left="2160" w:hanging="360"/>
+      </w:pPr>
+      <w:rPr>
+        <w:rFonts w:ascii="Wingdings" w:hAnsi="Wingdings" w:hint="default"/>
+      </w:rPr>
+    </w:lvl>
+    <w:lvl w:ilvl="3" w:tplc="08160001">
+      <w:start w:val="1"/>
+      <w:numFmt w:val="bullet"/>
+      <w:lvlText w:val=""/>
+      <w:lvlJc w:val="left"/>
+      <w:pPr>
+        <w:ind w:left="2880" w:hanging="360"/>
+      </w:pPr>
+      <w:rPr>
+        <w:rFonts w:ascii="Symbol" w:hAnsi="Symbol" w:hint="default"/>
+      </w:rPr>
+    </w:lvl>
+    <w:lvl w:ilvl="4" w:tplc="08160003">
+      <w:start w:val="1"/>
+      <w:numFmt w:val="bullet"/>
+      <w:lvlText w:val="o"/>
+      <w:lvlJc w:val="left"/>
+      <w:pPr>
+        <w:ind w:left="3600" w:hanging="360"/>
+      </w:pPr>
+      <w:rPr>
+        <w:rFonts w:ascii="Courier New" w:hAnsi="Courier New" w:cs="Courier New" w:hint="default"/>
+      </w:rPr>
+    </w:lvl>
+    <w:lvl w:ilvl="5" w:tplc="08160005">
+      <w:start w:val="1"/>
+      <w:numFmt w:val="bullet"/>
+      <w:lvlText w:val=""/>
+      <w:lvlJc w:val="left"/>
+      <w:pPr>
+        <w:ind w:left="4320" w:hanging="360"/>
+      </w:pPr>
+      <w:rPr>
+        <w:rFonts w:ascii="Wingdings" w:hAnsi="Wingdings" w:hint="default"/>
+      </w:rPr>
+    </w:lvl>
+    <w:lvl w:ilvl="6" w:tplc="08160001">
+      <w:start w:val="1"/>
+      <w:numFmt w:val="bullet"/>
+      <w:lvlText w:val=""/>
+      <w:lvlJc w:val="left"/>
+      <w:pPr>
+        <w:ind w:left="5040" w:hanging="360"/>
+      </w:pPr>
+      <w:rPr>
+        <w:rFonts w:ascii="Symbol" w:hAnsi="Symbol" w:hint="default"/>
+      </w:rPr>
+    </w:lvl>
+    <w:lvl w:ilvl="7" w:tplc="08160003">
+      <w:start w:val="1"/>
+      <w:numFmt w:val="bullet"/>
+      <w:lvlText w:val="o"/>
+      <w:lvlJc w:val="left"/>
+      <w:pPr>
+        <w:ind w:left="5760" w:hanging="360"/>
+      </w:pPr>
+      <w:rPr>
+        <w:rFonts w:ascii="Courier New" w:hAnsi="Courier New" w:cs="Courier New" w:hint="default"/>
+      </w:rPr>
+    </w:lvl>
+    <w:lvl w:ilvl="8" w:tplc="08160005">
+      <w:start w:val="1"/>
+      <w:numFmt w:val="bullet"/>
+      <w:lvlText w:val=""/>
+      <w:lvlJc w:val="left"/>
+      <w:pPr>
+        <w:ind w:left="6480" w:hanging="360"/>
+      </w:pPr>
+      <w:rPr>
+        <w:rFonts w:ascii="Wingdings" w:hAnsi="Wingdings" w:hint="default"/>
+      </w:rPr>
+    </w:lvl>
+  </w:abstractNum>
+  <w:abstractNum w:abstractNumId="2" w15:restartNumberingAfterBreak="0">
+    <w:nsid w:val="2F854366"/>
+    <w:multiLevelType w:val="hybridMultilevel"/>
+    <w:tmpl w:val="D018D74E"/>
+    <w:lvl w:ilvl="0" w:tplc="08160001">
+      <w:start w:val="1"/>
+      <w:numFmt w:val="bullet"/>
+      <w:lvlText w:val=""/>
+      <w:lvlJc w:val="left"/>
+      <w:pPr>
+        <w:ind w:left="720" w:hanging="360"/>
+      </w:pPr>
+      <w:rPr>
+        <w:rFonts w:ascii="Symbol" w:hAnsi="Symbol" w:hint="default"/>
+      </w:rPr>
+    </w:lvl>
+    <w:lvl w:ilvl="1" w:tplc="08160003" w:tentative="1">
+      <w:start w:val="1"/>
+      <w:numFmt w:val="bullet"/>
+      <w:lvlText w:val="o"/>
+      <w:lvlJc w:val="left"/>
+      <w:pPr>
+        <w:ind w:left="1440" w:hanging="360"/>
+      </w:pPr>
+      <w:rPr>
+        <w:rFonts w:ascii="Courier New" w:hAnsi="Courier New" w:cs="Courier New" w:hint="default"/>
+      </w:rPr>
+    </w:lvl>
+    <w:lvl w:ilvl="2" w:tplc="08160005" w:tentative="1">
+      <w:start w:val="1"/>
+      <w:numFmt w:val="bullet"/>
+      <w:lvlText w:val=""/>
+      <w:lvlJc w:val="left"/>
+      <w:pPr>
+        <w:ind w:left="2160" w:hanging="360"/>
+      </w:pPr>
+      <w:rPr>
+        <w:rFonts w:ascii="Wingdings" w:hAnsi="Wingdings" w:hint="default"/>
+      </w:rPr>
+    </w:lvl>
+    <w:lvl w:ilvl="3" w:tplc="08160001" w:tentative="1">
+      <w:start w:val="1"/>
+      <w:numFmt w:val="bullet"/>
+      <w:lvlText w:val=""/>
+      <w:lvlJc w:val="left"/>
+      <w:pPr>
+        <w:ind w:left="2880" w:hanging="360"/>
+      </w:pPr>
+      <w:rPr>
+        <w:rFonts w:ascii="Symbol" w:hAnsi="Symbol" w:hint="default"/>
+      </w:rPr>
+    </w:lvl>
+    <w:lvl w:ilvl="4" w:tplc="08160003" w:tentative="1">
+      <w:start w:val="1"/>
+      <w:numFmt w:val="bullet"/>
+      <w:lvlText w:val="o"/>
+      <w:lvlJc w:val="left"/>
+      <w:pPr>
+        <w:ind w:left="3600" w:hanging="360"/>
+      </w:pPr>
+      <w:rPr>
+        <w:rFonts w:ascii="Courier New" w:hAnsi="Courier New" w:cs="Courier New" w:hint="default"/>
+      </w:rPr>
+    </w:lvl>
+    <w:lvl w:ilvl="5" w:tplc="08160005" w:tentative="1">
+      <w:start w:val="1"/>
+      <w:numFmt w:val="bullet"/>
+      <w:lvlText w:val=""/>
+      <w:lvlJc w:val="left"/>
+      <w:pPr>
+        <w:ind w:left="4320" w:hanging="360"/>
+      </w:pPr>
+      <w:rPr>
+        <w:rFonts w:ascii="Wingdings" w:hAnsi="Wingdings" w:hint="default"/>
+      </w:rPr>
+    </w:lvl>
+    <w:lvl w:ilvl="6" w:tplc="08160001" w:tentative="1">
+      <w:start w:val="1"/>
+      <w:numFmt w:val="bullet"/>
+      <w:lvlText w:val=""/>
+      <w:lvlJc w:val="left"/>
+      <w:pPr>
+        <w:ind w:left="5040" w:hanging="360"/>
+      </w:pPr>
+      <w:rPr>
+        <w:rFonts w:ascii="Symbol" w:hAnsi="Symbol" w:hint="default"/>
+      </w:rPr>
+    </w:lvl>
+    <w:lvl w:ilvl="7" w:tplc="08160003" w:tentative="1">
+      <w:start w:val="1"/>
+      <w:numFmt w:val="bullet"/>
+      <w:lvlText w:val="o"/>
+      <w:lvlJc w:val="left"/>
+      <w:pPr>
+        <w:ind w:left="5760" w:hanging="360"/>
+      </w:pPr>
+      <w:rPr>
+        <w:rFonts w:ascii="Courier New" w:hAnsi="Courier New" w:cs="Courier New" w:hint="default"/>
+      </w:rPr>
+    </w:lvl>
+    <w:lvl w:ilvl="8" w:tplc="08160005" w:tentative="1">
+      <w:start w:val="1"/>
+      <w:numFmt w:val="bullet"/>
+      <w:lvlText w:val=""/>
+      <w:lvlJc w:val="left"/>
+      <w:pPr>
+        <w:ind w:left="6480" w:hanging="360"/>
+      </w:pPr>
+      <w:rPr>
+        <w:rFonts w:ascii="Wingdings" w:hAnsi="Wingdings" w:hint="default"/>
+      </w:rPr>
+    </w:lvl>
+  </w:abstractNum>
+  <w:abstractNum w:abstractNumId="3" w15:restartNumberingAfterBreak="0">
     <w:nsid w:val="493C54BF"/>
     <w:multiLevelType w:val="hybridMultilevel"/>
     <w:tmpl w:val="E644497C"/>
@@ -1790,7 +2085,7 @@
       </w:rPr>
     </w:lvl>
   </w:abstractNum>
-  <w:abstractNum w:abstractNumId="2" w15:restartNumberingAfterBreak="0">
+  <w:abstractNum w:abstractNumId="4" w15:restartNumberingAfterBreak="0">
     <w:nsid w:val="4CE3619F"/>
     <w:multiLevelType w:val="hybridMultilevel"/>
     <w:tmpl w:val="B076372C"/>
@@ -1930,7 +2225,7 @@
       </w:rPr>
     </w:lvl>
   </w:abstractNum>
-  <w:abstractNum w:abstractNumId="3" w15:restartNumberingAfterBreak="0">
+  <w:abstractNum w:abstractNumId="5" w15:restartNumberingAfterBreak="0">
     <w:nsid w:val="4D340AE3"/>
     <w:multiLevelType w:val="hybridMultilevel"/>
     <w:tmpl w:val="C19021A0"/>
@@ -2070,7 +2365,7 @@
       </w:rPr>
     </w:lvl>
   </w:abstractNum>
-  <w:abstractNum w:abstractNumId="4" w15:restartNumberingAfterBreak="0">
+  <w:abstractNum w:abstractNumId="6" w15:restartNumberingAfterBreak="0">
     <w:nsid w:val="66115D9E"/>
     <w:multiLevelType w:val="hybridMultilevel"/>
     <w:tmpl w:val="5F42DD64"/>
@@ -2210,7 +2505,7 @@
       </w:rPr>
     </w:lvl>
   </w:abstractNum>
-  <w:abstractNum w:abstractNumId="5" w15:restartNumberingAfterBreak="0">
+  <w:abstractNum w:abstractNumId="7" w15:restartNumberingAfterBreak="0">
     <w:nsid w:val="6928799D"/>
     <w:multiLevelType w:val="hybridMultilevel"/>
     <w:tmpl w:val="1966E2F2"/>
@@ -2326,7 +2621,7 @@
       </w:pPr>
     </w:lvl>
   </w:abstractNum>
-  <w:abstractNum w:abstractNumId="6" w15:restartNumberingAfterBreak="0">
+  <w:abstractNum w:abstractNumId="8" w15:restartNumberingAfterBreak="0">
     <w:nsid w:val="6A6A3F79"/>
     <w:multiLevelType w:val="hybridMultilevel"/>
     <w:tmpl w:val="9032603A"/>
@@ -2439,7 +2734,7 @@
       </w:rPr>
     </w:lvl>
   </w:abstractNum>
-  <w:abstractNum w:abstractNumId="7" w15:restartNumberingAfterBreak="0">
+  <w:abstractNum w:abstractNumId="9" w15:restartNumberingAfterBreak="0">
     <w:nsid w:val="6CC06146"/>
     <w:multiLevelType w:val="hybridMultilevel"/>
     <w:tmpl w:val="9104DF04"/>
@@ -2579,7 +2874,7 @@
       </w:rPr>
     </w:lvl>
   </w:abstractNum>
-  <w:abstractNum w:abstractNumId="8" w15:restartNumberingAfterBreak="0">
+  <w:abstractNum w:abstractNumId="10" w15:restartNumberingAfterBreak="0">
     <w:nsid w:val="772E74CD"/>
     <w:multiLevelType w:val="hybridMultilevel"/>
     <w:tmpl w:val="5AACDCE4"/>
@@ -2719,7 +3014,7 @@
       </w:rPr>
     </w:lvl>
   </w:abstractNum>
-  <w:abstractNum w:abstractNumId="9" w15:restartNumberingAfterBreak="0">
+  <w:abstractNum w:abstractNumId="11" w15:restartNumberingAfterBreak="0">
     <w:nsid w:val="7C175466"/>
     <w:multiLevelType w:val="hybridMultilevel"/>
     <w:tmpl w:val="B200613E"/>
@@ -2860,34 +3155,49 @@
     </w:lvl>
   </w:abstractNum>
   <w:num w:numId="1">
-    <w:abstractNumId w:val="4"/>
+    <w:abstractNumId w:val="6"/>
   </w:num>
   <w:num w:numId="2">
-    <w:abstractNumId w:val="9"/>
+    <w:abstractNumId w:val="11"/>
   </w:num>
   <w:num w:numId="3">
+    <w:abstractNumId w:val="7"/>
+  </w:num>
+  <w:num w:numId="4">
+    <w:abstractNumId w:val="8"/>
+  </w:num>
+  <w:num w:numId="5">
     <w:abstractNumId w:val="5"/>
   </w:num>
-  <w:num w:numId="4">
-    <w:abstractNumId w:val="6"/>
-  </w:num>
-  <w:num w:numId="5">
+  <w:num w:numId="6">
     <w:abstractNumId w:val="3"/>
   </w:num>
-  <w:num w:numId="6">
-    <w:abstractNumId w:val="1"/>
-  </w:num>
   <w:num w:numId="7">
-    <w:abstractNumId w:val="7"/>
+    <w:abstractNumId w:val="9"/>
   </w:num>
   <w:num w:numId="8">
     <w:abstractNumId w:val="0"/>
   </w:num>
   <w:num w:numId="9">
+    <w:abstractNumId w:val="4"/>
+  </w:num>
+  <w:num w:numId="10">
+    <w:abstractNumId w:val="10"/>
+  </w:num>
+  <w:num w:numId="11">
     <w:abstractNumId w:val="2"/>
   </w:num>
-  <w:num w:numId="10">
-    <w:abstractNumId w:val="8"/>
+  <w:num w:numId="12">
+    <w:abstractNumId w:val="1"/>
+    <w:lvlOverride w:ilvl="0"/>
+    <w:lvlOverride w:ilvl="1"/>
+    <w:lvlOverride w:ilvl="2"/>
+    <w:lvlOverride w:ilvl="3"/>
+    <w:lvlOverride w:ilvl="4"/>
+    <w:lvlOverride w:ilvl="5"/>
+    <w:lvlOverride w:ilvl="6"/>
+    <w:lvlOverride w:ilvl="7"/>
+    <w:lvlOverride w:ilvl="8"/>
   </w:num>
 </w:numbering>
 </file>
@@ -3009,6 +3319,7 @@
     <w:lsdException w:name="HTML Sample" w:semiHidden="1" w:unhideWhenUsed="1"/>
     <w:lsdException w:name="HTML Typewriter" w:semiHidden="1" w:unhideWhenUsed="1"/>
     <w:lsdException w:name="HTML Variable" w:semiHidden="1" w:unhideWhenUsed="1"/>
+    <w:lsdException w:name="Normal Table" w:semiHidden="1" w:unhideWhenUsed="1"/>
     <w:lsdException w:name="annotation subject" w:semiHidden="1" w:unhideWhenUsed="1"/>
     <w:lsdException w:name="No List" w:semiHidden="1" w:unhideWhenUsed="1"/>
     <w:lsdException w:name="Outline List 1" w:semiHidden="1" w:unhideWhenUsed="1"/>
@@ -3055,8 +3366,10 @@
     <w:lsdException w:name="Table Subtle 2" w:semiHidden="1" w:unhideWhenUsed="1"/>
     <w:lsdException w:name="Table Web 1" w:semiHidden="1" w:unhideWhenUsed="1"/>
     <w:lsdException w:name="Table Web 2" w:semiHidden="1" w:unhideWhenUsed="1"/>
+    <w:lsdException w:name="Table Web 3" w:semiHidden="1" w:unhideWhenUsed="1"/>
     <w:lsdException w:name="Balloon Text" w:semiHidden="1" w:unhideWhenUsed="1"/>
     <w:lsdException w:name="Table Grid" w:uiPriority="59"/>
+    <w:lsdException w:name="Table Theme" w:semiHidden="1" w:unhideWhenUsed="1"/>
     <w:lsdException w:name="Placeholder Text" w:semiHidden="1"/>
     <w:lsdException w:name="No Spacing" w:uiPriority="1" w:qFormat="1"/>
     <w:lsdException w:name="Light Shading" w:uiPriority="60"/>
@@ -3447,6 +3760,43 @@
       <w:lang w:val="en-US" w:eastAsia="en-US"/>
     </w:rPr>
   </w:style>
+  <w:style w:type="paragraph" w:styleId="PargrafodaLista">
+    <w:name w:val="List Paragraph"/>
+    <w:basedOn w:val="Normal"/>
+    <w:uiPriority w:val="34"/>
+    <w:qFormat/>
+    <w:rsid w:val="000224DB"/>
+    <w:pPr>
+      <w:ind w:left="720"/>
+      <w:contextualSpacing/>
+    </w:pPr>
+  </w:style>
+  <w:style w:type="character" w:customStyle="1" w:styleId="SemEspaamentoCarter">
+    <w:name w:val="Sem Espaçamento Caráter"/>
+    <w:basedOn w:val="Tipodeletrapredefinidodopargrafo"/>
+    <w:link w:val="SemEspaamento"/>
+    <w:uiPriority w:val="1"/>
+    <w:locked/>
+    <w:rsid w:val="000224DB"/>
+    <w:rPr>
+      <w:rFonts w:ascii="Calibri" w:hAnsi="Calibri" w:cs="Calibri"/>
+      <w:sz w:val="24"/>
+      <w:szCs w:val="24"/>
+      <w:lang w:eastAsia="en-US" w:bidi="en-US"/>
+    </w:rPr>
+  </w:style>
+  <w:style w:type="paragraph" w:styleId="SemEspaamento">
+    <w:name w:val="No Spacing"/>
+    <w:basedOn w:val="Normal"/>
+    <w:link w:val="SemEspaamentoCarter"/>
+    <w:uiPriority w:val="1"/>
+    <w:qFormat/>
+    <w:rsid w:val="000224DB"/>
+    <w:rPr>
+      <w:rFonts w:ascii="Calibri" w:hAnsi="Calibri" w:cs="Calibri"/>
+      <w:lang w:bidi="en-US"/>
+    </w:rPr>
+  </w:style>
 </w:styles>
 </file>
 

</xml_diff>

<commit_message>
update plano de estudo
</commit_message>
<xml_diff>
--- a/Etapa 1 - Plano de Trabalho/Plano de Trabalho.docx
+++ b/Etapa 1 - Plano de Trabalho/Plano de Trabalho.docx
@@ -905,7 +905,7 @@
       <w:pPr>
         <w:keepNext/>
         <w:pageBreakBefore/>
-        <w:spacing w:before="480" w:after="240" w:line="276" w:lineRule="auto"/>
+        <w:spacing w:before="240" w:after="240" w:line="276" w:lineRule="auto"/>
         <w:jc w:val="both"/>
         <w:rPr>
           <w:rFonts w:asciiTheme="minorHAnsi" w:hAnsiTheme="minorHAnsi" w:cstheme="minorHAnsi"/>
@@ -937,19 +937,7 @@
         <w:rPr>
           <w:rFonts w:asciiTheme="minorHAnsi" w:hAnsiTheme="minorHAnsi"/>
         </w:rPr>
-        <w:t xml:space="preserve">A Realidade Virtual (RV) e a Realidade Aumentada (RA) estão atualmente, bem implementadas como ferramentas de criação de informação que substitui ou adiciona-se à realidade. </w:t>
-      </w:r>
-      <w:r>
-        <w:rPr>
-          <w:rFonts w:asciiTheme="minorHAnsi" w:hAnsiTheme="minorHAnsi"/>
-        </w:rPr>
-        <w:t>As utilidades destas características permitem</w:t>
-      </w:r>
-      <w:r>
-        <w:rPr>
-          <w:rFonts w:asciiTheme="minorHAnsi" w:hAnsiTheme="minorHAnsi"/>
-        </w:rPr>
-        <w:t xml:space="preserve"> que a RV e a RA sejam aplicadas nos mais variados campos da atividade humana, com destaque na educação e treino. Pretende-se explorar essas ferramentas no âmbito da acessibilidade a pessoas com deficiência, com vista a futuras aplicações, nomeadamente no e-learning.</w:t>
+        <w:t>A Realidade Virtual (RV) e a Realidade Aumentada (RA) estão atualmente, bem implementadas como ferramentas de criação de informação que substitui ou adiciona-se à realidade. As utilidades destas características permitem que a RV e a RA sejam aplicadas nos mais variados campos da atividade humana, com destaque na educação e treino. Pretende-se explorar essas ferramentas no âmbito da acessibilidade a pessoas com deficiência, com vista a futuras aplicações, nomeadamente no e-learning.</w:t>
       </w:r>
     </w:p>
     <w:p>
@@ -991,19 +979,7 @@
         <w:rPr>
           <w:rFonts w:asciiTheme="minorHAnsi" w:hAnsiTheme="minorHAnsi"/>
         </w:rPr>
-        <w:t xml:space="preserve">Realizar um estado da arte sobre a utilização de RV e RA no âmbito da </w:t>
-      </w:r>
-      <w:r>
-        <w:rPr>
-          <w:rFonts w:asciiTheme="minorHAnsi" w:hAnsiTheme="minorHAnsi"/>
-        </w:rPr>
-        <w:t>acessibilidade</w:t>
-      </w:r>
-      <w:r>
-        <w:rPr>
-          <w:rFonts w:asciiTheme="minorHAnsi" w:hAnsiTheme="minorHAnsi"/>
-        </w:rPr>
-        <w:t>;</w:t>
+        <w:t>Realizar um estado da arte sobre a utilização de RV e RA no âmbito da acessibilidade;</w:t>
       </w:r>
     </w:p>
     <w:p>
@@ -1301,7 +1277,7 @@
         <w:jc w:val="center"/>
         <w:rPr>
           <w:rFonts w:asciiTheme="minorHAnsi" w:hAnsiTheme="minorHAnsi" w:cstheme="minorHAnsi"/>
-          <w:i/>
+          <w:b/>
           <w:sz w:val="22"/>
           <w:szCs w:val="22"/>
         </w:rPr>
@@ -1309,11 +1285,11 @@
       <w:r>
         <w:rPr>
           <w:rFonts w:asciiTheme="minorHAnsi" w:hAnsiTheme="minorHAnsi" w:cstheme="minorHAnsi"/>
-          <w:i/>
+          <w:b/>
           <w:sz w:val="22"/>
           <w:szCs w:val="22"/>
         </w:rPr>
-        <w:t>(nome do 1º aluno)</w:t>
+        <w:t>Eduardo Manuel Afonso Chaves</w:t>
       </w:r>
     </w:p>
     <w:p>
@@ -1335,51 +1311,6 @@
           <w:sz w:val="22"/>
           <w:szCs w:val="22"/>
         </w:rPr>
-        <w:t>Eduardo Manuel Afonso Chaves</w:t>
-      </w:r>
-    </w:p>
-    <w:p>
-      <w:pPr>
-        <w:spacing w:before="240" w:after="240" w:line="480" w:lineRule="auto"/>
-        <w:ind w:firstLine="567"/>
-        <w:jc w:val="center"/>
-        <w:rPr>
-          <w:rFonts w:asciiTheme="minorHAnsi" w:hAnsiTheme="minorHAnsi" w:cstheme="minorHAnsi"/>
-          <w:i/>
-          <w:sz w:val="22"/>
-          <w:szCs w:val="22"/>
-        </w:rPr>
-      </w:pPr>
-      <w:r>
-        <w:rPr>
-          <w:rFonts w:asciiTheme="minorHAnsi" w:hAnsiTheme="minorHAnsi" w:cstheme="minorHAnsi"/>
-          <w:i/>
-          <w:sz w:val="22"/>
-          <w:szCs w:val="22"/>
-        </w:rPr>
-        <w:t>(nome do 2º aluno)</w:t>
-      </w:r>
-    </w:p>
-    <w:p>
-      <w:pPr>
-        <w:spacing w:before="240" w:after="240" w:line="480" w:lineRule="auto"/>
-        <w:ind w:firstLine="567"/>
-        <w:jc w:val="center"/>
-        <w:rPr>
-          <w:rFonts w:asciiTheme="minorHAnsi" w:hAnsiTheme="minorHAnsi" w:cstheme="minorHAnsi"/>
-          <w:b/>
-          <w:sz w:val="22"/>
-          <w:szCs w:val="22"/>
-        </w:rPr>
-      </w:pPr>
-      <w:r>
-        <w:rPr>
-          <w:rFonts w:asciiTheme="minorHAnsi" w:hAnsiTheme="minorHAnsi" w:cstheme="minorHAnsi"/>
-          <w:b/>
-          <w:sz w:val="22"/>
-          <w:szCs w:val="22"/>
-        </w:rPr>
-        <w:lastRenderedPageBreak/>
         <w:t>João Henrique Constâncio Rodrigues</w:t>
       </w:r>
     </w:p>
@@ -3189,15 +3120,6 @@
   </w:num>
   <w:num w:numId="12">
     <w:abstractNumId w:val="1"/>
-    <w:lvlOverride w:ilvl="0"/>
-    <w:lvlOverride w:ilvl="1"/>
-    <w:lvlOverride w:ilvl="2"/>
-    <w:lvlOverride w:ilvl="3"/>
-    <w:lvlOverride w:ilvl="4"/>
-    <w:lvlOverride w:ilvl="5"/>
-    <w:lvlOverride w:ilvl="6"/>
-    <w:lvlOverride w:ilvl="7"/>
-    <w:lvlOverride w:ilvl="8"/>
   </w:num>
 </w:numbering>
 </file>

</xml_diff>